<commit_message>
keputusan rapat share group
</commit_message>
<xml_diff>
--- a/KEPUTUSAN RAPAT.docx
+++ b/KEPUTUSAN RAPAT.docx
@@ -4,7 +4,6 @@
   <w:body>
     <w:p>
       <w:pPr>
-        <w:jc w:val="center"/>
         <w:rPr>
           <w:rFonts w:ascii="Times New Roman" w:hAnsi="Times New Roman" w:cs="Times New Roman"/>
           <w:b/>
@@ -26,6 +25,7 @@
     </w:p>
     <w:p>
       <w:pPr>
+        <w:jc w:val="center"/>
         <w:rPr>
           <w:rFonts w:ascii="Times New Roman" w:hAnsi="Times New Roman" w:cs="Times New Roman"/>
           <w:b/>
@@ -256,7 +256,25 @@
           <w:szCs w:val="24"/>
           <w:lang w:val="id-ID"/>
         </w:rPr>
-        <w:t xml:space="preserve">Iqmah 10 menit setelah azan </w:t>
+        <w:t>Iq</w:t>
+      </w:r>
+      <w:r>
+        <w:rPr>
+          <w:rFonts w:ascii="Times New Roman" w:hAnsi="Times New Roman" w:cs="Times New Roman"/>
+          <w:sz w:val="24"/>
+          <w:szCs w:val="24"/>
+          <w:lang w:val="id-ID"/>
+        </w:rPr>
+        <w:t>a</w:t>
+      </w:r>
+      <w:r>
+        <w:rPr>
+          <w:rFonts w:ascii="Times New Roman" w:hAnsi="Times New Roman" w:cs="Times New Roman"/>
+          <w:sz w:val="24"/>
+          <w:szCs w:val="24"/>
+          <w:lang w:val="id-ID"/>
+        </w:rPr>
+        <w:t xml:space="preserve">mah 10 menit setelah azan </w:t>
       </w:r>
     </w:p>
     <w:p>
@@ -339,6 +357,31 @@
           <w:szCs w:val="24"/>
           <w:lang w:val="id-ID"/>
         </w:rPr>
+        <w:t>Azan sesuai jadwal</w:t>
+      </w:r>
+    </w:p>
+    <w:p>
+      <w:pPr>
+        <w:pStyle w:val="ListParagraph"/>
+        <w:numPr>
+          <w:ilvl w:val="0"/>
+          <w:numId w:val="3"/>
+        </w:numPr>
+        <w:jc w:val="both"/>
+        <w:rPr>
+          <w:rFonts w:ascii="Times New Roman" w:hAnsi="Times New Roman" w:cs="Times New Roman"/>
+          <w:sz w:val="24"/>
+          <w:szCs w:val="24"/>
+          <w:lang w:val="id-ID"/>
+        </w:rPr>
+      </w:pPr>
+      <w:r>
+        <w:rPr>
+          <w:rFonts w:ascii="Times New Roman" w:hAnsi="Times New Roman" w:cs="Times New Roman"/>
+          <w:sz w:val="24"/>
+          <w:szCs w:val="24"/>
+          <w:lang w:val="id-ID"/>
+        </w:rPr>
         <w:t>Iqamah 15 menit setelah azan</w:t>
       </w:r>
     </w:p>
@@ -422,7 +465,16 @@
           <w:szCs w:val="24"/>
           <w:lang w:val="id-ID"/>
         </w:rPr>
-        <w:t>Iqamah 15 menit setelah azan</w:t>
+        <w:t>Iqamah pukul 13:00</w:t>
+      </w:r>
+      <w:r>
+        <w:rPr>
+          <w:rFonts w:ascii="Times New Roman" w:hAnsi="Times New Roman" w:cs="Times New Roman"/>
+          <w:sz w:val="24"/>
+          <w:szCs w:val="24"/>
+          <w:lang w:val="id-ID"/>
+        </w:rPr>
+        <w:t xml:space="preserve"> </w:t>
       </w:r>
     </w:p>
     <w:p>
@@ -505,7 +557,16 @@
           <w:szCs w:val="24"/>
           <w:lang w:val="id-ID"/>
         </w:rPr>
-        <w:t>Iqamah 15 menit setelah azan</w:t>
+        <w:t>Iqamah 5</w:t>
+      </w:r>
+      <w:r>
+        <w:rPr>
+          <w:rFonts w:ascii="Times New Roman" w:hAnsi="Times New Roman" w:cs="Times New Roman"/>
+          <w:sz w:val="24"/>
+          <w:szCs w:val="24"/>
+          <w:lang w:val="id-ID"/>
+        </w:rPr>
+        <w:t xml:space="preserve"> menit setelah azan</w:t>
       </w:r>
     </w:p>
     <w:p>
@@ -1076,7 +1137,34 @@
           <w:szCs w:val="24"/>
           <w:lang w:val="id-ID"/>
         </w:rPr>
-        <w:t>Haris wajib membersihkab mushalla,dan perkarangan seperti halaman dan sumur pada jam 14:30 sore</w:t>
+        <w:t>Haris wajib membersihkan</w:t>
+      </w:r>
+      <w:r>
+        <w:rPr>
+          <w:rFonts w:ascii="Times New Roman" w:hAnsi="Times New Roman" w:cs="Times New Roman"/>
+          <w:sz w:val="24"/>
+          <w:szCs w:val="24"/>
+          <w:lang w:val="id-ID"/>
+        </w:rPr>
+        <w:t xml:space="preserve"> mushalla,dan perkarangan seper</w:t>
+      </w:r>
+      <w:r>
+        <w:rPr>
+          <w:rFonts w:ascii="Times New Roman" w:hAnsi="Times New Roman" w:cs="Times New Roman"/>
+          <w:sz w:val="24"/>
+          <w:szCs w:val="24"/>
+          <w:lang w:val="id-ID"/>
+        </w:rPr>
+        <w:t>ti halaman dan sumur pada jam 16</w:t>
+      </w:r>
+      <w:r>
+        <w:rPr>
+          <w:rFonts w:ascii="Times New Roman" w:hAnsi="Times New Roman" w:cs="Times New Roman"/>
+          <w:sz w:val="24"/>
+          <w:szCs w:val="24"/>
+          <w:lang w:val="id-ID"/>
+        </w:rPr>
+        <w:t>:30 sore</w:t>
       </w:r>
     </w:p>
     <w:p>
@@ -1154,7 +1242,43 @@
           <w:szCs w:val="24"/>
           <w:lang w:val="id-ID"/>
         </w:rPr>
-        <w:t>Haris wajib mencatat orang yang telat naik mushalla pada waktu magrib dan yang masbuq di setiap waktu shalat dan yang tidak naik jama`ah.</w:t>
+        <w:t xml:space="preserve">Haris wajib mencatat orang yang telat </w:t>
+      </w:r>
+      <w:r>
+        <w:rPr>
+          <w:rFonts w:ascii="Times New Roman" w:hAnsi="Times New Roman" w:cs="Times New Roman"/>
+          <w:sz w:val="24"/>
+          <w:szCs w:val="24"/>
+          <w:lang w:val="id-ID"/>
+        </w:rPr>
+        <w:t xml:space="preserve">naik mushalla pada waktu magrib pukul 18:00 </w:t>
+      </w:r>
+      <w:r>
+        <w:rPr>
+          <w:rFonts w:ascii="Times New Roman" w:hAnsi="Times New Roman" w:cs="Times New Roman"/>
+          <w:sz w:val="24"/>
+          <w:szCs w:val="24"/>
+          <w:lang w:val="id-ID"/>
+        </w:rPr>
+        <w:t xml:space="preserve">dan </w:t>
+      </w:r>
+      <w:r>
+        <w:rPr>
+          <w:rFonts w:ascii="Times New Roman" w:hAnsi="Times New Roman" w:cs="Times New Roman"/>
+          <w:sz w:val="24"/>
+          <w:szCs w:val="24"/>
+          <w:lang w:val="id-ID"/>
+        </w:rPr>
+        <w:t xml:space="preserve">mencatat </w:t>
+      </w:r>
+      <w:r>
+        <w:rPr>
+          <w:rFonts w:ascii="Times New Roman" w:hAnsi="Times New Roman" w:cs="Times New Roman"/>
+          <w:sz w:val="24"/>
+          <w:szCs w:val="24"/>
+          <w:lang w:val="id-ID"/>
+        </w:rPr>
+        <w:t>yang masbuq di setiap waktu shalat dan yang tidak naik jama`ah.</w:t>
       </w:r>
     </w:p>
     <w:p>
@@ -1185,51 +1309,17 @@
     </w:p>
     <w:p>
       <w:pPr>
-        <w:pStyle w:val="ListParagraph"/>
-        <w:ind w:left="1890"/>
-        <w:rPr>
-          <w:rFonts w:ascii="Times New Roman" w:hAnsi="Times New Roman" w:cs="Times New Roman"/>
-          <w:sz w:val="24"/>
-          <w:szCs w:val="24"/>
-          <w:lang w:val="id-ID"/>
-        </w:rPr>
-      </w:pPr>
-    </w:p>
-    <w:p>
-      <w:pPr>
-        <w:pStyle w:val="ListParagraph"/>
-        <w:ind w:left="1440"/>
-        <w:jc w:val="both"/>
-        <w:rPr>
-          <w:rFonts w:ascii="Times New Roman" w:hAnsi="Times New Roman" w:cs="Times New Roman"/>
-          <w:sz w:val="24"/>
-          <w:szCs w:val="24"/>
-          <w:lang w:val="id-ID"/>
-        </w:rPr>
-      </w:pPr>
-    </w:p>
-    <w:p>
-      <w:pPr>
-        <w:rPr>
-          <w:rFonts w:ascii="Times New Roman" w:hAnsi="Times New Roman" w:cs="Times New Roman"/>
-          <w:sz w:val="24"/>
-          <w:szCs w:val="24"/>
-          <w:lang w:val="id-ID"/>
-        </w:rPr>
-      </w:pPr>
-      <w:r>
-        <w:rPr>
-          <w:rFonts w:ascii="Times New Roman" w:hAnsi="Times New Roman" w:cs="Times New Roman"/>
-          <w:sz w:val="24"/>
-          <w:szCs w:val="24"/>
-          <w:lang w:val="id-ID"/>
-        </w:rPr>
-        <w:br w:type="page"/>
-      </w:r>
-    </w:p>
-    <w:p>
-      <w:pPr>
-        <w:pStyle w:val="ListParagraph"/>
+        <w:rPr>
+          <w:rFonts w:ascii="Times New Roman" w:hAnsi="Times New Roman" w:cs="Times New Roman"/>
+          <w:sz w:val="24"/>
+          <w:szCs w:val="24"/>
+          <w:lang w:val="id-ID"/>
+        </w:rPr>
+      </w:pPr>
+    </w:p>
+    <w:p>
+      <w:pPr>
+        <w:jc w:val="center"/>
         <w:rPr>
           <w:rFonts w:ascii="Times New Roman" w:hAnsi="Times New Roman" w:cs="Times New Roman"/>
           <w:b/>
@@ -1246,7 +1336,6 @@
           <w:szCs w:val="24"/>
           <w:lang w:val="id-ID"/>
         </w:rPr>
-        <w:lastRenderedPageBreak/>
         <w:t>BIDANG KEAMANAN</w:t>
       </w:r>
     </w:p>
@@ -1432,6 +1521,7 @@
           <w:szCs w:val="24"/>
           <w:lang w:val="id-ID"/>
         </w:rPr>
+        <w:lastRenderedPageBreak/>
         <w:t>Haris wajib bermalam pukul 23:15</w:t>
       </w:r>
     </w:p>
@@ -1925,26 +2015,62 @@
     </w:p>
     <w:p>
       <w:pPr>
-        <w:rPr>
-          <w:rFonts w:ascii="Times New Roman" w:hAnsi="Times New Roman" w:cs="Times New Roman"/>
-          <w:sz w:val="24"/>
-          <w:szCs w:val="24"/>
-          <w:lang w:val="id-ID"/>
-        </w:rPr>
-      </w:pPr>
-    </w:p>
-    <w:p>
-      <w:pPr>
-        <w:rPr>
-          <w:rFonts w:ascii="Times New Roman" w:hAnsi="Times New Roman" w:cs="Times New Roman"/>
-          <w:sz w:val="24"/>
-          <w:szCs w:val="24"/>
-          <w:lang w:val="id-ID"/>
-        </w:rPr>
-      </w:pPr>
-    </w:p>
-    <w:p>
-      <w:pPr>
+        <w:spacing w:after="0"/>
+        <w:ind w:left="1080"/>
+        <w:rPr>
+          <w:rFonts w:ascii="Times New Roman" w:hAnsi="Times New Roman" w:cs="Times New Roman"/>
+          <w:sz w:val="24"/>
+          <w:szCs w:val="24"/>
+          <w:lang w:val="id-ID"/>
+        </w:rPr>
+      </w:pPr>
+    </w:p>
+    <w:p>
+      <w:pPr>
+        <w:spacing w:after="0"/>
+        <w:ind w:left="1080"/>
+        <w:rPr>
+          <w:rFonts w:ascii="Times New Roman" w:hAnsi="Times New Roman" w:cs="Times New Roman"/>
+          <w:sz w:val="24"/>
+          <w:szCs w:val="24"/>
+          <w:lang w:val="id-ID"/>
+        </w:rPr>
+      </w:pPr>
+    </w:p>
+    <w:p>
+      <w:pPr>
+        <w:rPr>
+          <w:rFonts w:ascii="Times New Roman" w:hAnsi="Times New Roman" w:cs="Times New Roman"/>
+          <w:sz w:val="24"/>
+          <w:szCs w:val="24"/>
+          <w:lang w:val="id-ID"/>
+        </w:rPr>
+      </w:pPr>
+      <w:r>
+        <w:rPr>
+          <w:rFonts w:ascii="Times New Roman" w:hAnsi="Times New Roman" w:cs="Times New Roman"/>
+          <w:sz w:val="24"/>
+          <w:szCs w:val="24"/>
+          <w:lang w:val="id-ID"/>
+        </w:rPr>
+        <w:br w:type="page"/>
+      </w:r>
+    </w:p>
+    <w:p>
+      <w:pPr>
+        <w:spacing w:after="0"/>
+        <w:ind w:left="1080"/>
+        <w:rPr>
+          <w:rFonts w:ascii="Times New Roman" w:hAnsi="Times New Roman" w:cs="Times New Roman"/>
+          <w:sz w:val="24"/>
+          <w:szCs w:val="24"/>
+          <w:lang w:val="id-ID"/>
+        </w:rPr>
+      </w:pPr>
+    </w:p>
+    <w:p>
+      <w:pPr>
+        <w:jc w:val="center"/>
         <w:rPr>
           <w:rFonts w:ascii="Times New Roman" w:hAnsi="Times New Roman" w:cs="Times New Roman"/>
           <w:b/>
@@ -1961,7 +2087,6 @@
           <w:szCs w:val="24"/>
           <w:lang w:val="id-ID"/>
         </w:rPr>
-        <w:lastRenderedPageBreak/>
         <w:t>BIDANG KELISTRIKAN</w:t>
       </w:r>
     </w:p>
@@ -2043,19 +2168,10 @@
           <w:szCs w:val="24"/>
           <w:lang w:val="id-ID"/>
         </w:rPr>
-        <w:t>lam,</w:t>
+        <w:t>lam,pukul 11:00 sampai 05:30 sampai pulang sekolah.</w:t>
       </w:r>
       <w:bookmarkStart w:id="0" w:name="_GoBack"/>
       <w:bookmarkEnd w:id="0"/>
-      <w:r>
-        <w:rPr>
-          <w:rFonts w:ascii="Times New Roman" w:hAnsi="Times New Roman" w:cs="Times New Roman"/>
-          <w:sz w:val="24"/>
-          <w:szCs w:val="24"/>
-          <w:lang w:val="id-ID"/>
-        </w:rPr>
-        <w:t>pukul 11:00 sampai 05:30 sampai pulang sekolah.</w:t>
-      </w:r>
     </w:p>
     <w:sectPr>
       <w:pgSz w:w="12240" w:h="15840"/>

</xml_diff>

<commit_message>
PERATURAN DI SEMESTER 2
OTW PRINT
</commit_message>
<xml_diff>
--- a/KEPUTUSAN RAPAT.docx
+++ b/KEPUTUSAN RAPAT.docx
@@ -4,6 +4,7 @@
   <w:body>
     <w:p>
       <w:pPr>
+        <w:jc w:val="center"/>
         <w:rPr>
           <w:rFonts w:ascii="Times New Roman" w:hAnsi="Times New Roman" w:cs="Times New Roman"/>
           <w:b/>
@@ -20,8 +21,10 @@
           <w:szCs w:val="24"/>
           <w:lang w:val="id-ID"/>
         </w:rPr>
-        <w:t>KEPUTUSAN RAPAT</w:t>
-      </w:r>
+        <w:t>PERATURAN DI SEMESTER 2 TAHUN 2020</w:t>
+      </w:r>
+      <w:bookmarkStart w:id="0" w:name="_GoBack"/>
+      <w:bookmarkEnd w:id="0"/>
     </w:p>
     <w:p>
       <w:pPr>
@@ -2170,8 +2173,6 @@
         </w:rPr>
         <w:t>lam,pukul 11:00 sampai 05:30 sampai pulang sekolah.</w:t>
       </w:r>
-      <w:bookmarkStart w:id="0" w:name="_GoBack"/>
-      <w:bookmarkEnd w:id="0"/>
     </w:p>
     <w:sectPr>
       <w:pgSz w:w="12240" w:h="15840"/>

</xml_diff>

<commit_message>
PERATURAN SANTRI SEMESTER 2 TAHUN 2020
OTW PRINT LANGSUNG
</commit_message>
<xml_diff>
--- a/KEPUTUSAN RAPAT.docx
+++ b/KEPUTUSAN RAPAT.docx
@@ -21,10 +21,42 @@
           <w:szCs w:val="24"/>
           <w:lang w:val="id-ID"/>
         </w:rPr>
-        <w:t>PERATURAN DI SEMESTER 2 TAHUN 2020</w:t>
-      </w:r>
+        <w:t>PERATURAN SANTRI</w:t>
+      </w:r>
+      <w:r>
+        <w:rPr>
+          <w:rFonts w:ascii="Times New Roman" w:hAnsi="Times New Roman" w:cs="Times New Roman"/>
+          <w:b/>
+          <w:sz w:val="26"/>
+          <w:szCs w:val="24"/>
+          <w:lang w:val="id-ID"/>
+        </w:rPr>
+        <w:t xml:space="preserve"> SEMESTER 2 </w:t>
+      </w:r>
+    </w:p>
+    <w:p>
+      <w:pPr>
+        <w:jc w:val="center"/>
+        <w:rPr>
+          <w:rFonts w:ascii="Times New Roman" w:hAnsi="Times New Roman" w:cs="Times New Roman"/>
+          <w:b/>
+          <w:sz w:val="26"/>
+          <w:szCs w:val="24"/>
+          <w:lang w:val="id-ID"/>
+        </w:rPr>
+      </w:pPr>
       <w:bookmarkStart w:id="0" w:name="_GoBack"/>
       <w:bookmarkEnd w:id="0"/>
+      <w:r>
+        <w:rPr>
+          <w:rFonts w:ascii="Times New Roman" w:hAnsi="Times New Roman" w:cs="Times New Roman"/>
+          <w:b/>
+          <w:sz w:val="26"/>
+          <w:szCs w:val="24"/>
+          <w:lang w:val="id-ID"/>
+        </w:rPr>
+        <w:t>TAHUN 2020</w:t>
+      </w:r>
     </w:p>
     <w:p>
       <w:pPr>

</xml_diff>